<commit_message>
Correct XWPFRun detection of bold/italic in a paragraph with multiple runs of different styles
git-svn-id: https://svn.apache.org/repos/asf/poi/trunk@996976 13f79535-47bb-0310-9956-ffa450edef68
</commit_message>
<xml_diff>
--- a/test-data/document/TestDocument.docx
+++ b/test-data/document/TestDocument.docx
@@ -3,18 +3,21 @@
 <w:document xmlns:ve="http://schemas.openxmlformats.org/markup-compatibility/2006" xmlns:o="urn:schemas-microsoft-com:office:office" xmlns:r="http://schemas.openxmlformats.org/officeDocument/2006/relationships" xmlns:m="http://schemas.openxmlformats.org/officeDocument/2006/math" xmlns:v="urn:schemas-microsoft-com:vml" xmlns:wp="http://schemas.openxmlformats.org/drawingml/2006/wordprocessingDrawing" xmlns:w10="urn:schemas-microsoft-com:office:word" xmlns:w="http://schemas.openxmlformats.org/wordprocessingml/2006/main" xmlns:wne="http://schemas.microsoft.com/office/word/2006/wordml">
   <w:body>
     <w:p>
+      <w:pPr>
+        <w:pStyle w:val="Default"/>
+      </w:pPr>
       <w:bookmarkStart w:id="0" w:name="_top"/>
       <w:bookmarkEnd w:id="0"/>
       <w:r>
         <w:t>This is a test document</w:t>
+      </w:r>
+      <w:r>
+        <w:t>.</w:t>
       </w:r>
     </w:p>
     <w:p>
       <w:pPr>
-        <w:rPr>
-          <w:b/>
-          <w:i/>
-        </w:rPr>
+        <w:pStyle w:val="Default"/>
       </w:pPr>
       <w:r>
         <w:rPr>
@@ -25,42 +28,95 @@
       </w:r>
     </w:p>
     <w:p>
+      <w:pPr>
+        <w:pStyle w:val="Default"/>
+      </w:pPr>
       <w:r>
         <w:t>Back to normal</w:t>
       </w:r>
     </w:p>
     <w:p>
+      <w:pPr>
+        <w:pStyle w:val="Default"/>
+      </w:pPr>
+      <w:r>
+        <w:t xml:space="preserve">This contains </w:t>
+      </w:r>
+      <w:r>
+        <w:rPr>
+          <w:b/>
+          <w:bCs/>
+        </w:rPr>
+        <w:t>BOLD</w:t>
+      </w:r>
+      <w:r>
+        <w:t xml:space="preserve">, </w:t>
+      </w:r>
+      <w:r>
+        <w:rPr>
+          <w:i/>
+          <w:iCs/>
+        </w:rPr>
+        <w:t>ITALIC</w:t>
+      </w:r>
+      <w:r>
+        <w:t xml:space="preserve"> and </w:t>
+      </w:r>
+      <w:r>
+        <w:rPr>
+          <w:b/>
+          <w:bCs/>
+          <w:i/>
+          <w:iCs/>
+        </w:rPr>
+        <w:t>BOTH</w:t>
+      </w:r>
+      <w:r>
+        <w:t xml:space="preserve">, as well as </w:t>
+      </w:r>
+      <w:r>
+        <w:rPr>
+          <w:color w:val="800000"/>
+        </w:rPr>
+        <w:t>RED</w:t>
+      </w:r>
+      <w:r>
+        <w:t xml:space="preserve"> and </w:t>
+      </w:r>
+      <w:r>
+        <w:rPr>
+          <w:color w:val="E6FF00"/>
+        </w:rPr>
+        <w:t>YELLOW</w:t>
+      </w:r>
+      <w:r>
+        <w:t xml:space="preserve"> text.</w:t>
+      </w:r>
+    </w:p>
+    <w:p>
+      <w:pPr>
+        <w:pStyle w:val="Default"/>
+      </w:pPr>
       <w:r>
         <w:t xml:space="preserve">We have a </w:t>
       </w:r>
-      <w:hyperlink r:id="rId4" w:history="1">
+      <w:hyperlink r:id="rId4">
         <w:r>
           <w:rPr>
-            <w:rStyle w:val="Hyperlink"/>
+            <w:rStyle w:val="InternetLink"/>
           </w:rPr>
           <w:t>hyperlink</w:t>
         </w:r>
       </w:hyperlink>
       <w:r>
-        <w:t xml:space="preserve"> here, and </w:t>
-      </w:r>
-      <w:hyperlink w:anchor="_top" w:history="1">
-        <w:r>
-          <w:rPr>
-            <w:rStyle w:val="Hyperlink"/>
-          </w:rPr>
-          <w:t>another</w:t>
-        </w:r>
-      </w:hyperlink>
-      <w:r>
-        <w:t>.</w:t>
+        <w:t xml:space="preserve"> here, and another.</w:t>
       </w:r>
     </w:p>
     <w:sectPr>
       <w:pgSz w:w="12240" w:h="15840"/>
-      <w:pgMar w:top="1440" w:right="1440" w:bottom="1440" w:left="1440" w:header="708" w:footer="708" w:gutter="0"/>
-      <w:cols w:space="708"/>
-      <w:docGrid w:linePitch="360"/>
+      <w:pgMar w:top="1440" w:right="1440" w:bottom="1440" w:left="1440" w:header="720" w:footer="720" w:gutter="0"/>
+      <w:cols w:space="720"/>
+      <w:formProt w:val="0"/>
     </w:sectPr>
   </w:body>
 </w:document>
@@ -71,7 +127,7 @@
   <w:docDefaults>
     <w:rPrDefault>
       <w:rPr>
-        <w:rFonts w:asciiTheme="minorHAnsi" w:eastAsiaTheme="minorHAnsi" w:hAnsiTheme="minorHAnsi" w:cstheme="minorBidi"/>
+        <w:rFonts w:asciiTheme="minorHAnsi" w:eastAsiaTheme="minorEastAsia" w:hAnsiTheme="minorHAnsi" w:cstheme="minorBidi"/>
         <w:sz w:val="22"/>
         <w:szCs w:val="22"/>
         <w:lang w:val="en-US" w:eastAsia="en-US" w:bidi="ar-SA"/>
@@ -225,7 +281,6 @@
   <w:style w:type="paragraph" w:default="1" w:styleId="Normal">
     <w:name w:val="Normal"/>
     <w:qFormat/>
-    <w:rsid w:val="00320EFC"/>
   </w:style>
   <w:style w:type="character" w:default="1" w:styleId="DefaultParagraphFont">
     <w:name w:val="Default Paragraph Font"/>
@@ -255,16 +310,80 @@
     <w:semiHidden/>
     <w:unhideWhenUsed/>
   </w:style>
-  <w:style w:type="character" w:styleId="Hyperlink">
-    <w:name w:val="Hyperlink"/>
+  <w:style w:type="paragraph" w:customStyle="1" w:styleId="Default">
+    <w:name w:val="Default"/>
+    <w:rsid w:val="00B561CA"/>
+    <w:pPr>
+      <w:tabs>
+        <w:tab w:val="left" w:pos="709"/>
+      </w:tabs>
+      <w:suppressAutoHyphens/>
+      <w:spacing w:line="276" w:lineRule="atLeast"/>
+    </w:pPr>
+    <w:rPr>
+      <w:rFonts w:ascii="Calibri" w:eastAsia="DejaVu Sans" w:hAnsi="Calibri"/>
+    </w:rPr>
+  </w:style>
+  <w:style w:type="character" w:customStyle="1" w:styleId="InternetLink">
+    <w:name w:val="Internet Link"/>
     <w:basedOn w:val="DefaultParagraphFont"/>
-    <w:uiPriority w:val="99"/>
-    <w:unhideWhenUsed/>
-    <w:rsid w:val="00812E80"/>
+    <w:rsid w:val="00B561CA"/>
     <w:rPr>
-      <w:color w:val="0000FF" w:themeColor="hyperlink"/>
+      <w:color w:val="0000FF"/>
       <w:u w:val="single"/>
+      <w:lang w:val="en-GB" w:eastAsia="en-GB" w:bidi="en-GB"/>
     </w:rPr>
+  </w:style>
+  <w:style w:type="paragraph" w:customStyle="1" w:styleId="Heading">
+    <w:name w:val="Heading"/>
+    <w:basedOn w:val="Default"/>
+    <w:next w:val="Textbody"/>
+    <w:rsid w:val="00B561CA"/>
+    <w:pPr>
+      <w:keepNext/>
+      <w:spacing w:before="240" w:after="120"/>
+    </w:pPr>
+    <w:rPr>
+      <w:rFonts w:ascii="Arial" w:hAnsi="Arial" w:cs="DejaVu Sans"/>
+      <w:sz w:val="28"/>
+      <w:szCs w:val="28"/>
+    </w:rPr>
+  </w:style>
+  <w:style w:type="paragraph" w:customStyle="1" w:styleId="Textbody">
+    <w:name w:val="Text body"/>
+    <w:basedOn w:val="Default"/>
+    <w:rsid w:val="00B561CA"/>
+    <w:pPr>
+      <w:spacing w:after="120"/>
+    </w:pPr>
+  </w:style>
+  <w:style w:type="paragraph" w:styleId="List">
+    <w:name w:val="List"/>
+    <w:basedOn w:val="Textbody"/>
+    <w:rsid w:val="00B561CA"/>
+  </w:style>
+  <w:style w:type="paragraph" w:styleId="Caption">
+    <w:name w:val="caption"/>
+    <w:basedOn w:val="Default"/>
+    <w:rsid w:val="00B561CA"/>
+    <w:pPr>
+      <w:suppressLineNumbers/>
+      <w:spacing w:before="120" w:after="120"/>
+    </w:pPr>
+    <w:rPr>
+      <w:i/>
+      <w:iCs/>
+      <w:sz w:val="24"/>
+      <w:szCs w:val="24"/>
+    </w:rPr>
+  </w:style>
+  <w:style w:type="paragraph" w:customStyle="1" w:styleId="Index">
+    <w:name w:val="Index"/>
+    <w:basedOn w:val="Default"/>
+    <w:rsid w:val="00B561CA"/>
+    <w:pPr>
+      <w:suppressLineNumbers/>
+    </w:pPr>
   </w:style>
 </w:styles>
 </file>

</xml_diff>